<commit_message>
Actualizado el documento de LUA.
</commit_message>
<xml_diff>
--- a/EngineUAB/Code/Docs/Documentación de LUABind.docx
+++ b/EngineUAB/Code/Docs/Documentación de LUABind.docx
@@ -80,12 +80,14 @@
         <w:rPr>
           <w:b/>
           <w:sz w:val="28"/>
+          <w:u w:val="single"/>
         </w:rPr>
       </w:pPr>
       <w:r>
         <w:rPr>
           <w:b/>
           <w:sz w:val="28"/>
+          <w:u w:val="single"/>
         </w:rPr>
         <w:t>Funciones</w:t>
       </w:r>
@@ -249,14 +251,13 @@
       <w:pPr>
         <w:pStyle w:val="Cdigo"/>
       </w:pPr>
-      <w:bookmarkStart w:id="0" w:name="_GoBack"/>
-      <w:bookmarkEnd w:id="0"/>
     </w:p>
     <w:p>
       <w:pPr>
         <w:rPr>
           <w:b/>
           <w:sz w:val="28"/>
+          <w:u w:val="single"/>
         </w:rPr>
       </w:pPr>
       <w:proofErr w:type="spellStart"/>
@@ -264,6 +265,7 @@
         <w:rPr>
           <w:b/>
           <w:sz w:val="28"/>
+          <w:u w:val="single"/>
         </w:rPr>
         <w:t>Clases</w:t>
       </w:r>
@@ -284,14 +286,9 @@
         </w:rPr>
         <w:t>CCore</w:t>
       </w:r>
+      <w:bookmarkStart w:id="0" w:name="_GoBack"/>
+      <w:bookmarkEnd w:id="0"/>
       <w:proofErr w:type="spellEnd"/>
-      <w:r>
-        <w:rPr>
-          <w:b/>
-          <w:sz w:val="24"/>
-        </w:rPr>
-        <w:t>.</w:t>
-      </w:r>
     </w:p>
     <w:p>
       <w:pPr>

</xml_diff>

<commit_message>
Añadida una comanda para renderizar el debug de físicas.
</commit_message>
<xml_diff>
--- a/EngineUAB/Code/Docs/Documentación de LUABind.docx
+++ b/EngineUAB/Code/Docs/Documentación de LUABind.docx
@@ -97,10 +97,7 @@
         <w:pStyle w:val="Cdigo"/>
       </w:pPr>
       <w:r>
-        <w:t>print_logger</w:t>
-      </w:r>
-      <w:r>
-        <w:t>(int Level, string Msg)</w:t>
+        <w:t>print_logger(int Level, string Msg)</w:t>
       </w:r>
     </w:p>
     <w:p>
@@ -286,8 +283,6 @@
         </w:rPr>
         <w:t>CCore</w:t>
       </w:r>
-      <w:bookmarkStart w:id="0" w:name="_GoBack"/>
-      <w:bookmarkEnd w:id="0"/>
       <w:proofErr w:type="spellEnd"/>
     </w:p>
     <w:p>
@@ -301,6 +296,9 @@
       <w:r>
         <w:t>reload_all</w:t>
       </w:r>
+      <w:r>
+        <w:t>()</w:t>
+      </w:r>
     </w:p>
     <w:p>
       <w:pPr>
@@ -313,6 +311,9 @@
       <w:r>
         <w:t>reload_fonts</w:t>
       </w:r>
+      <w:r>
+        <w:t>()</w:t>
+      </w:r>
     </w:p>
     <w:p>
       <w:pPr>
@@ -328,6 +329,9 @@
       <w:r>
         <w:t>languages</w:t>
       </w:r>
+      <w:r>
+        <w:t>()</w:t>
+      </w:r>
     </w:p>
     <w:p>
       <w:pPr>
@@ -340,6 +344,9 @@
       <w:r>
         <w:t>reload_inputs</w:t>
       </w:r>
+      <w:r>
+        <w:t>()</w:t>
+      </w:r>
     </w:p>
     <w:p>
       <w:pPr>
@@ -352,6 +359,9 @@
       <w:r>
         <w:t>reload_render_commands</w:t>
       </w:r>
+      <w:r>
+        <w:t>()</w:t>
+      </w:r>
     </w:p>
     <w:p>
       <w:pPr>
@@ -364,6 +374,9 @@
       <w:r>
         <w:t>reload_renderable_objects_layers</w:t>
       </w:r>
+      <w:r>
+        <w:t>()</w:t>
+      </w:r>
     </w:p>
     <w:p>
       <w:pPr>
@@ -376,6 +389,9 @@
       <w:r>
         <w:t>reload_meshes</w:t>
       </w:r>
+      <w:r>
+        <w:t>()</w:t>
+      </w:r>
     </w:p>
     <w:p>
       <w:pPr>
@@ -388,6 +404,9 @@
       <w:r>
         <w:t>reload_effects</w:t>
       </w:r>
+      <w:r>
+        <w:t>()</w:t>
+      </w:r>
     </w:p>
     <w:p>
       <w:pPr>
@@ -400,6 +419,9 @@
       <w:r>
         <w:t>reload_pools</w:t>
       </w:r>
+      <w:r>
+        <w:t>()</w:t>
+      </w:r>
     </w:p>
     <w:p>
       <w:pPr>
@@ -412,6 +434,11 @@
       <w:r>
         <w:t>reload_scripts</w:t>
       </w:r>
+      <w:r>
+        <w:t>()</w:t>
+      </w:r>
+      <w:bookmarkStart w:id="0" w:name="_GoBack"/>
+      <w:bookmarkEnd w:id="0"/>
     </w:p>
     <w:sectPr>
       <w:pgSz w:w="11906" w:h="16838"/>

</xml_diff>